<commit_message>
Fin code + presentation
</commit_message>
<xml_diff>
--- a/Excercices/Final_driver_classes/Labo_Final_Spinelli_Isaia.docx
+++ b/Excercices/Final_driver_classes/Labo_Final_Spinelli_Isaia.docx
@@ -843,31 +843,13 @@
                               <w:szCs w:val="24"/>
                             </w:rPr>
                           </w:pPr>
-                          <w:proofErr w:type="spellStart"/>
                           <w:r>
                             <w:rPr>
                               <w:sz w:val="28"/>
                               <w:szCs w:val="24"/>
                             </w:rPr>
-                            <w:t>Razafimamonjy</w:t>
+                            <w:t>Razafimamonjy Liva</w:t>
                           </w:r>
-                          <w:proofErr w:type="spellEnd"/>
-                          <w:r>
-                            <w:rPr>
-                              <w:sz w:val="28"/>
-                              <w:szCs w:val="24"/>
-                            </w:rPr>
-                            <w:t xml:space="preserve"> </w:t>
-                          </w:r>
-                          <w:proofErr w:type="spellStart"/>
-                          <w:r>
-                            <w:rPr>
-                              <w:sz w:val="28"/>
-                              <w:szCs w:val="24"/>
-                            </w:rPr>
-                            <w:t>Liva</w:t>
-                          </w:r>
-                          <w:proofErr w:type="spellEnd"/>
                         </w:p>
                         <w:p>
                           <w:pPr>
@@ -907,7 +889,6 @@
                             </w:rPr>
                             <w:t xml:space="preserve"> </w:t>
                           </w:r>
-                          <w:proofErr w:type="spellStart"/>
                           <w:r>
                             <w:rPr>
                               <w:sz w:val="28"/>
@@ -915,7 +896,6 @@
                             </w:rPr>
                             <w:t>Carrino</w:t>
                           </w:r>
-                          <w:proofErr w:type="spellEnd"/>
                         </w:p>
                         <w:p>
                           <w:pPr>
@@ -950,17 +930,8 @@
                               <w:sz w:val="28"/>
                               <w:szCs w:val="24"/>
                             </w:rPr>
-                            <w:t xml:space="preserve">Elena </w:t>
+                            <w:t>Elena Mugellini</w:t>
                           </w:r>
-                          <w:proofErr w:type="spellStart"/>
-                          <w:r>
-                            <w:rPr>
-                              <w:sz w:val="28"/>
-                              <w:szCs w:val="24"/>
-                            </w:rPr>
-                            <w:t>Mugellini</w:t>
-                          </w:r>
-                          <w:proofErr w:type="spellEnd"/>
                         </w:p>
                         <w:p>
                           <w:pPr>
@@ -972,21 +943,12 @@
                               <w:szCs w:val="24"/>
                             </w:rPr>
                           </w:pPr>
-                          <w:proofErr w:type="spellStart"/>
                           <w:r>
                             <w:rPr>
                               <w:sz w:val="28"/>
                               <w:szCs w:val="24"/>
                             </w:rPr>
-                            <w:t>Carrino</w:t>
-                          </w:r>
-                          <w:proofErr w:type="spellEnd"/>
-                          <w:r>
-                            <w:rPr>
-                              <w:sz w:val="28"/>
-                              <w:szCs w:val="24"/>
-                            </w:rPr>
-                            <w:t xml:space="preserve"> Francesco</w:t>
+                            <w:t>Carrino Francesco</w:t>
                           </w:r>
                         </w:p>
                         <w:p>
@@ -1262,7 +1224,7 @@
           <w:r>
             <w:fldChar w:fldCharType="separate"/>
           </w:r>
-          <w:hyperlink w:anchor="_Toc57621513" w:history="1">
+          <w:hyperlink w:anchor="_Toc57874013" w:history="1">
             <w:r>
               <w:rPr>
                 <w:rStyle w:val="Lienhypertexte"/>
@@ -1289,7 +1251,7 @@
                 <w:noProof/>
                 <w:webHidden/>
               </w:rPr>
-              <w:instrText xml:space="preserve"> PAGEREF _Toc57621513 \h </w:instrText>
+              <w:instrText xml:space="preserve"> PAGEREF _Toc57874013 \h </w:instrText>
             </w:r>
             <w:r>
               <w:rPr>
@@ -1332,12 +1294,362 @@
               <w:lang w:eastAsia="fr-CH"/>
             </w:rPr>
           </w:pPr>
-          <w:hyperlink w:anchor="_Toc57621514" w:history="1">
+          <w:hyperlink w:anchor="_Toc57874014" w:history="1">
             <w:r>
               <w:rPr>
                 <w:rStyle w:val="Lienhypertexte"/>
                 <w:noProof/>
               </w:rPr>
+              <w:t>Retraitement des données</w:t>
+            </w:r>
+            <w:r>
+              <w:rPr>
+                <w:noProof/>
+                <w:webHidden/>
+              </w:rPr>
+              <w:tab/>
+            </w:r>
+            <w:r>
+              <w:rPr>
+                <w:noProof/>
+                <w:webHidden/>
+              </w:rPr>
+              <w:fldChar w:fldCharType="begin"/>
+            </w:r>
+            <w:r>
+              <w:rPr>
+                <w:noProof/>
+                <w:webHidden/>
+              </w:rPr>
+              <w:instrText xml:space="preserve"> PAGEREF _Toc57874014 \h </w:instrText>
+            </w:r>
+            <w:r>
+              <w:rPr>
+                <w:noProof/>
+                <w:webHidden/>
+              </w:rPr>
+            </w:r>
+            <w:r>
+              <w:rPr>
+                <w:noProof/>
+                <w:webHidden/>
+              </w:rPr>
+              <w:fldChar w:fldCharType="separate"/>
+            </w:r>
+            <w:r>
+              <w:rPr>
+                <w:noProof/>
+                <w:webHidden/>
+              </w:rPr>
+              <w:t>- 3 -</w:t>
+            </w:r>
+            <w:r>
+              <w:rPr>
+                <w:noProof/>
+                <w:webHidden/>
+              </w:rPr>
+              <w:fldChar w:fldCharType="end"/>
+            </w:r>
+          </w:hyperlink>
+        </w:p>
+        <w:p>
+          <w:pPr>
+            <w:pStyle w:val="TM1"/>
+            <w:tabs>
+              <w:tab w:val="right" w:leader="dot" w:pos="9062"/>
+            </w:tabs>
+            <w:rPr>
+              <w:rFonts w:eastAsiaTheme="minorEastAsia"/>
+              <w:noProof/>
+              <w:lang w:eastAsia="fr-CH"/>
+            </w:rPr>
+          </w:pPr>
+          <w:hyperlink w:anchor="_Toc57874015" w:history="1">
+            <w:r>
+              <w:rPr>
+                <w:rStyle w:val="Lienhypertexte"/>
+                <w:noProof/>
+              </w:rPr>
+              <w:t>Sauvegarde et chargement des données prétraitées</w:t>
+            </w:r>
+            <w:r>
+              <w:rPr>
+                <w:noProof/>
+                <w:webHidden/>
+              </w:rPr>
+              <w:tab/>
+            </w:r>
+            <w:r>
+              <w:rPr>
+                <w:noProof/>
+                <w:webHidden/>
+              </w:rPr>
+              <w:fldChar w:fldCharType="begin"/>
+            </w:r>
+            <w:r>
+              <w:rPr>
+                <w:noProof/>
+                <w:webHidden/>
+              </w:rPr>
+              <w:instrText xml:space="preserve"> PAGEREF _Toc57874015 \h </w:instrText>
+            </w:r>
+            <w:r>
+              <w:rPr>
+                <w:noProof/>
+                <w:webHidden/>
+              </w:rPr>
+            </w:r>
+            <w:r>
+              <w:rPr>
+                <w:noProof/>
+                <w:webHidden/>
+              </w:rPr>
+              <w:fldChar w:fldCharType="separate"/>
+            </w:r>
+            <w:r>
+              <w:rPr>
+                <w:noProof/>
+                <w:webHidden/>
+              </w:rPr>
+              <w:t>- 3 -</w:t>
+            </w:r>
+            <w:r>
+              <w:rPr>
+                <w:noProof/>
+                <w:webHidden/>
+              </w:rPr>
+              <w:fldChar w:fldCharType="end"/>
+            </w:r>
+          </w:hyperlink>
+        </w:p>
+        <w:p>
+          <w:pPr>
+            <w:pStyle w:val="TM1"/>
+            <w:tabs>
+              <w:tab w:val="right" w:leader="dot" w:pos="9062"/>
+            </w:tabs>
+            <w:rPr>
+              <w:rFonts w:eastAsiaTheme="minorEastAsia"/>
+              <w:noProof/>
+              <w:lang w:eastAsia="fr-CH"/>
+            </w:rPr>
+          </w:pPr>
+          <w:hyperlink w:anchor="_Toc57874016" w:history="1">
+            <w:r>
+              <w:rPr>
+                <w:rStyle w:val="Lienhypertexte"/>
+                <w:noProof/>
+              </w:rPr>
+              <w:t>Affichage des informations concernant notre modèle et ses performances</w:t>
+            </w:r>
+            <w:r>
+              <w:rPr>
+                <w:noProof/>
+                <w:webHidden/>
+              </w:rPr>
+              <w:tab/>
+            </w:r>
+            <w:r>
+              <w:rPr>
+                <w:noProof/>
+                <w:webHidden/>
+              </w:rPr>
+              <w:fldChar w:fldCharType="begin"/>
+            </w:r>
+            <w:r>
+              <w:rPr>
+                <w:noProof/>
+                <w:webHidden/>
+              </w:rPr>
+              <w:instrText xml:space="preserve"> PAGEREF _Toc57874016 \h </w:instrText>
+            </w:r>
+            <w:r>
+              <w:rPr>
+                <w:noProof/>
+                <w:webHidden/>
+              </w:rPr>
+            </w:r>
+            <w:r>
+              <w:rPr>
+                <w:noProof/>
+                <w:webHidden/>
+              </w:rPr>
+              <w:fldChar w:fldCharType="separate"/>
+            </w:r>
+            <w:r>
+              <w:rPr>
+                <w:noProof/>
+                <w:webHidden/>
+              </w:rPr>
+              <w:t>- 3 -</w:t>
+            </w:r>
+            <w:r>
+              <w:rPr>
+                <w:noProof/>
+                <w:webHidden/>
+              </w:rPr>
+              <w:fldChar w:fldCharType="end"/>
+            </w:r>
+          </w:hyperlink>
+        </w:p>
+        <w:p>
+          <w:pPr>
+            <w:pStyle w:val="TM1"/>
+            <w:tabs>
+              <w:tab w:val="right" w:leader="dot" w:pos="9062"/>
+            </w:tabs>
+            <w:rPr>
+              <w:rFonts w:eastAsiaTheme="minorEastAsia"/>
+              <w:noProof/>
+              <w:lang w:eastAsia="fr-CH"/>
+            </w:rPr>
+          </w:pPr>
+          <w:hyperlink w:anchor="_Toc57874017" w:history="1">
+            <w:r>
+              <w:rPr>
+                <w:rStyle w:val="Lienhypertexte"/>
+                <w:noProof/>
+              </w:rPr>
+              <w:t>Sauvegarde et chargement le meilleur modèle</w:t>
+            </w:r>
+            <w:r>
+              <w:rPr>
+                <w:noProof/>
+                <w:webHidden/>
+              </w:rPr>
+              <w:tab/>
+            </w:r>
+            <w:r>
+              <w:rPr>
+                <w:noProof/>
+                <w:webHidden/>
+              </w:rPr>
+              <w:fldChar w:fldCharType="begin"/>
+            </w:r>
+            <w:r>
+              <w:rPr>
+                <w:noProof/>
+                <w:webHidden/>
+              </w:rPr>
+              <w:instrText xml:space="preserve"> PAGEREF _Toc57874017 \h </w:instrText>
+            </w:r>
+            <w:r>
+              <w:rPr>
+                <w:noProof/>
+                <w:webHidden/>
+              </w:rPr>
+            </w:r>
+            <w:r>
+              <w:rPr>
+                <w:noProof/>
+                <w:webHidden/>
+              </w:rPr>
+              <w:fldChar w:fldCharType="separate"/>
+            </w:r>
+            <w:r>
+              <w:rPr>
+                <w:noProof/>
+                <w:webHidden/>
+              </w:rPr>
+              <w:t>- 3 -</w:t>
+            </w:r>
+            <w:r>
+              <w:rPr>
+                <w:noProof/>
+                <w:webHidden/>
+              </w:rPr>
+              <w:fldChar w:fldCharType="end"/>
+            </w:r>
+          </w:hyperlink>
+        </w:p>
+        <w:p>
+          <w:pPr>
+            <w:pStyle w:val="TM1"/>
+            <w:tabs>
+              <w:tab w:val="right" w:leader="dot" w:pos="9062"/>
+            </w:tabs>
+            <w:rPr>
+              <w:rFonts w:eastAsiaTheme="minorEastAsia"/>
+              <w:noProof/>
+              <w:lang w:eastAsia="fr-CH"/>
+            </w:rPr>
+          </w:pPr>
+          <w:hyperlink w:anchor="_Toc57874018" w:history="1">
+            <w:r>
+              <w:rPr>
+                <w:rStyle w:val="Lienhypertexte"/>
+                <w:noProof/>
+              </w:rPr>
+              <w:t>Comparaison des améliorations</w:t>
+            </w:r>
+            <w:r>
+              <w:rPr>
+                <w:noProof/>
+                <w:webHidden/>
+              </w:rPr>
+              <w:tab/>
+            </w:r>
+            <w:r>
+              <w:rPr>
+                <w:noProof/>
+                <w:webHidden/>
+              </w:rPr>
+              <w:fldChar w:fldCharType="begin"/>
+            </w:r>
+            <w:r>
+              <w:rPr>
+                <w:noProof/>
+                <w:webHidden/>
+              </w:rPr>
+              <w:instrText xml:space="preserve"> PAGEREF _Toc57874018 \h </w:instrText>
+            </w:r>
+            <w:r>
+              <w:rPr>
+                <w:noProof/>
+                <w:webHidden/>
+              </w:rPr>
+            </w:r>
+            <w:r>
+              <w:rPr>
+                <w:noProof/>
+                <w:webHidden/>
+              </w:rPr>
+              <w:fldChar w:fldCharType="separate"/>
+            </w:r>
+            <w:r>
+              <w:rPr>
+                <w:noProof/>
+                <w:webHidden/>
+              </w:rPr>
+              <w:t>- 3 -</w:t>
+            </w:r>
+            <w:r>
+              <w:rPr>
+                <w:noProof/>
+                <w:webHidden/>
+              </w:rPr>
+              <w:fldChar w:fldCharType="end"/>
+            </w:r>
+          </w:hyperlink>
+        </w:p>
+        <w:p>
+          <w:pPr>
+            <w:pStyle w:val="TM1"/>
+            <w:tabs>
+              <w:tab w:val="right" w:leader="dot" w:pos="9062"/>
+            </w:tabs>
+            <w:rPr>
+              <w:rFonts w:eastAsiaTheme="minorEastAsia"/>
+              <w:noProof/>
+              <w:lang w:eastAsia="fr-CH"/>
+            </w:rPr>
+          </w:pPr>
+          <w:hyperlink w:anchor="_Toc57874019" w:history="1">
+            <w:r>
+              <w:rPr>
+                <w:rStyle w:val="Lienhypertexte"/>
+                <w:noProof/>
+              </w:rPr>
               <w:t>Conclusion</w:t>
             </w:r>
             <w:r>
@@ -1359,7 +1671,7 @@
                 <w:noProof/>
                 <w:webHidden/>
               </w:rPr>
-              <w:instrText xml:space="preserve"> PAGEREF _Toc57621514 \h </w:instrText>
+              <w:instrText xml:space="preserve"> PAGEREF _Toc57874019 \h </w:instrText>
             </w:r>
             <w:r>
               <w:rPr>
@@ -1379,7 +1691,7 @@
                 <w:noProof/>
                 <w:webHidden/>
               </w:rPr>
-              <w:t>- 3 -</w:t>
+              <w:t>- 7 -</w:t>
             </w:r>
             <w:r>
               <w:rPr>
@@ -1402,7 +1714,7 @@
               <w:lang w:eastAsia="fr-CH"/>
             </w:rPr>
           </w:pPr>
-          <w:hyperlink w:anchor="_Toc57621515" w:history="1">
+          <w:hyperlink w:anchor="_Toc57874020" w:history="1">
             <w:r>
               <w:rPr>
                 <w:rStyle w:val="Lienhypertexte"/>
@@ -1429,7 +1741,7 @@
                 <w:noProof/>
                 <w:webHidden/>
               </w:rPr>
-              <w:instrText xml:space="preserve"> PAGEREF _Toc57621515 \h </w:instrText>
+              <w:instrText xml:space="preserve"> PAGEREF _Toc57874020 \h </w:instrText>
             </w:r>
             <w:r>
               <w:rPr>
@@ -1449,7 +1761,7 @@
                 <w:noProof/>
                 <w:webHidden/>
               </w:rPr>
-              <w:t>- 3 -</w:t>
+              <w:t>- 7 -</w:t>
             </w:r>
             <w:r>
               <w:rPr>
@@ -1472,7 +1784,7 @@
               <w:lang w:eastAsia="fr-CH"/>
             </w:rPr>
           </w:pPr>
-          <w:hyperlink w:anchor="_Toc57621516" w:history="1">
+          <w:hyperlink w:anchor="_Toc57874021" w:history="1">
             <w:r>
               <w:rPr>
                 <w:rStyle w:val="Lienhypertexte"/>
@@ -1499,7 +1811,7 @@
                 <w:noProof/>
                 <w:webHidden/>
               </w:rPr>
-              <w:instrText xml:space="preserve"> PAGEREF _Toc57621516 \h </w:instrText>
+              <w:instrText xml:space="preserve"> PAGEREF _Toc57874021 \h </w:instrText>
             </w:r>
             <w:r>
               <w:rPr>
@@ -1519,7 +1831,7 @@
                 <w:noProof/>
                 <w:webHidden/>
               </w:rPr>
-              <w:t>- 3 -</w:t>
+              <w:t>- 7 -</w:t>
             </w:r>
             <w:r>
               <w:rPr>
@@ -1542,7 +1854,7 @@
               <w:lang w:eastAsia="fr-CH"/>
             </w:rPr>
           </w:pPr>
-          <w:hyperlink w:anchor="_Toc57621517" w:history="1">
+          <w:hyperlink w:anchor="_Toc57874022" w:history="1">
             <w:r>
               <w:rPr>
                 <w:rStyle w:val="Lienhypertexte"/>
@@ -1569,7 +1881,7 @@
                 <w:noProof/>
                 <w:webHidden/>
               </w:rPr>
-              <w:instrText xml:space="preserve"> PAGEREF _Toc57621517 \h </w:instrText>
+              <w:instrText xml:space="preserve"> PAGEREF _Toc57874022 \h </w:instrText>
             </w:r>
             <w:r>
               <w:rPr>
@@ -1589,7 +1901,7 @@
                 <w:noProof/>
                 <w:webHidden/>
               </w:rPr>
-              <w:t>- 3 -</w:t>
+              <w:t>- 7 -</w:t>
             </w:r>
             <w:r>
               <w:rPr>
@@ -1612,7 +1924,7 @@
               <w:lang w:eastAsia="fr-CH"/>
             </w:rPr>
           </w:pPr>
-          <w:hyperlink w:anchor="_Toc57621518" w:history="1">
+          <w:hyperlink w:anchor="_Toc57874023" w:history="1">
             <w:r>
               <w:rPr>
                 <w:rStyle w:val="Lienhypertexte"/>
@@ -1639,7 +1951,7 @@
                 <w:noProof/>
                 <w:webHidden/>
               </w:rPr>
-              <w:instrText xml:space="preserve"> PAGEREF _Toc57621518 \h </w:instrText>
+              <w:instrText xml:space="preserve"> PAGEREF _Toc57874023 \h </w:instrText>
             </w:r>
             <w:r>
               <w:rPr>
@@ -1659,7 +1971,7 @@
                 <w:noProof/>
                 <w:webHidden/>
               </w:rPr>
-              <w:t>- 3 -</w:t>
+              <w:t>- 7 -</w:t>
             </w:r>
             <w:r>
               <w:rPr>
@@ -1698,7 +2010,7 @@
       <w:pPr>
         <w:pStyle w:val="Titre1"/>
       </w:pPr>
-      <w:bookmarkStart w:id="0" w:name="_Toc57621513"/>
+      <w:bookmarkStart w:id="0" w:name="_Toc57874013"/>
       <w:r>
         <w:lastRenderedPageBreak/>
         <w:t>Introduction</w:t>
@@ -1710,10 +2022,23 @@
         <w:jc w:val="both"/>
       </w:pPr>
       <w:r>
-        <w:t xml:space="preserve">Ce challenge </w:t>
-      </w:r>
-      <w:r>
-        <w:t xml:space="preserve">à pour objectif d’appliquer les concepts théoriques vus en classe. Il permet de travailler sur des données réelles et d’essayer d’améliorer au maximum la précision d’un modèle. </w:t>
+        <w:t xml:space="preserve">Ce </w:t>
+      </w:r>
+      <w:proofErr w:type="gramStart"/>
+      <w:r>
+        <w:t>challenge</w:t>
+      </w:r>
+      <w:proofErr w:type="gramEnd"/>
+      <w:r>
+        <w:t xml:space="preserve"> </w:t>
+      </w:r>
+      <w:proofErr w:type="spellStart"/>
+      <w:r>
+        <w:t>à</w:t>
+      </w:r>
+      <w:proofErr w:type="spellEnd"/>
+      <w:r>
+        <w:t xml:space="preserve"> pour objectif d’appliquer les concepts théoriques vus en classe. Il permet de travailler sur des données réelles et d’essayer d’améliorer au maximum la précision d’un modèle. </w:t>
       </w:r>
     </w:p>
     <w:p>
@@ -1780,7 +2105,15 @@
         <w:jc w:val="both"/>
       </w:pPr>
       <w:r>
-        <w:t xml:space="preserve">Pour plus d’informations concernant cet expérience, vous pouvez consulter l’énoncé du challenge en annexe </w:t>
+        <w:t xml:space="preserve">Pour plus d’informations concernant cet expérience, vous pouvez consulter l’énoncé du </w:t>
+      </w:r>
+      <w:proofErr w:type="gramStart"/>
+      <w:r>
+        <w:t>challenge</w:t>
+      </w:r>
+      <w:proofErr w:type="gramEnd"/>
+      <w:r>
+        <w:t xml:space="preserve"> en annexe </w:t>
       </w:r>
       <w:hyperlink w:anchor="_Annexe" w:history="1">
         <w:r>
@@ -1803,7 +2136,15 @@
         <w:jc w:val="both"/>
       </w:pPr>
       <w:r>
-        <w:t xml:space="preserve">Afin de mener à bien ce challenge, voici dans l’ordre toutes les étapes qu’il a fallu </w:t>
+        <w:t xml:space="preserve">Afin de mener à bien ce </w:t>
+      </w:r>
+      <w:proofErr w:type="gramStart"/>
+      <w:r>
+        <w:t>challenge</w:t>
+      </w:r>
+      <w:proofErr w:type="gramEnd"/>
+      <w:r>
+        <w:t xml:space="preserve">, voici dans l’ordre toutes les étapes qu’il a fallu </w:t>
       </w:r>
       <w:r>
         <w:t>effectuer</w:t>
@@ -2068,8 +2409,16 @@
         <w:rPr>
           <w:lang w:val="en-US"/>
         </w:rPr>
-        <w:t>Question: Does segmenting improve accuracy ?</w:t>
-      </w:r>
+        <w:t xml:space="preserve">Question: Does segmenting improve </w:t>
+      </w:r>
+      <w:proofErr w:type="gramStart"/>
+      <w:r>
+        <w:rPr>
+          <w:lang w:val="en-US"/>
+        </w:rPr>
+        <w:t>accuracy ?</w:t>
+      </w:r>
+      <w:proofErr w:type="gramEnd"/>
     </w:p>
     <w:p>
       <w:pPr>
@@ -2118,54 +2467,48 @@
       <w:pPr>
         <w:pStyle w:val="Titre1"/>
       </w:pPr>
+      <w:bookmarkStart w:id="1" w:name="_Toc57874015"/>
       <w:r>
         <w:lastRenderedPageBreak/>
-        <w:t>Retraitement des données</w:t>
-      </w:r>
+        <w:t>Sauvegarde et chargement des données prétraitées</w:t>
+      </w:r>
+      <w:bookmarkEnd w:id="1"/>
     </w:p>
     <w:p>
       <w:pPr>
         <w:pStyle w:val="Titre1"/>
       </w:pPr>
-      <w:r>
-        <w:t>Sauvegarde et chargement des données prétraitées</w:t>
-      </w:r>
+      <w:bookmarkStart w:id="2" w:name="_Toc57874016"/>
+      <w:r>
+        <w:t>Affichage des informations concernant notre modèle et ses performances</w:t>
+      </w:r>
+      <w:bookmarkEnd w:id="2"/>
     </w:p>
     <w:p>
       <w:pPr>
         <w:pStyle w:val="Titre1"/>
       </w:pPr>
-      <w:r>
-        <w:t>Affich</w:t>
-      </w:r>
-      <w:r>
-        <w:t>age</w:t>
-      </w:r>
-      <w:r>
-        <w:t xml:space="preserve"> des informations concernant notre modèle et ses performances</w:t>
-      </w:r>
+      <w:bookmarkStart w:id="3" w:name="_Toc57874017"/>
+      <w:r>
+        <w:t xml:space="preserve">Sauvegarde et chargement </w:t>
+      </w:r>
+      <w:r>
+        <w:t>du</w:t>
+      </w:r>
+      <w:r>
+        <w:t xml:space="preserve"> meilleur modèle</w:t>
+      </w:r>
+      <w:bookmarkEnd w:id="3"/>
     </w:p>
     <w:p>
       <w:pPr>
         <w:pStyle w:val="Titre1"/>
       </w:pPr>
-      <w:r>
-        <w:t xml:space="preserve">Sauvegarde et chargement </w:t>
-      </w:r>
-      <w:r>
-        <w:t>le meilleur modèle</w:t>
-      </w:r>
-    </w:p>
-    <w:p>
-      <w:pPr>
-        <w:pStyle w:val="Titre1"/>
-      </w:pPr>
-      <w:r>
-        <w:t>Comparaison des amélioration</w:t>
-      </w:r>
-      <w:r>
-        <w:t>s</w:t>
-      </w:r>
+      <w:bookmarkStart w:id="4" w:name="_Toc57874018"/>
+      <w:r>
+        <w:t>Comparaison des améliorations</w:t>
+      </w:r>
+      <w:bookmarkEnd w:id="4"/>
     </w:p>
     <w:p>
       <w:r>
@@ -2254,6 +2597,9 @@
     </w:p>
     <w:p>
       <w:r>
+        <w:rPr>
+          <w:noProof/>
+        </w:rPr>
         <w:drawing>
           <wp:anchor distT="0" distB="0" distL="114300" distR="114300" simplePos="0" relativeHeight="251658240" behindDoc="1" locked="0" layoutInCell="1" allowOverlap="1" wp14:anchorId="038FBAFD" wp14:editId="2E457272">
             <wp:simplePos x="0" y="0"/>
@@ -2349,7 +2695,7 @@
         <w:t xml:space="preserve">Après plusieurs comparaisons, cette méthode </w:t>
       </w:r>
       <w:r>
-        <w:t>a été abonnée car elle est surement limitée et donc représente mal des nouvelles réelles données.</w:t>
+        <w:t>a été abonnée car elle est limitée et donc représente mal des nouvelles réelles données.</w:t>
       </w:r>
     </w:p>
     <w:p>
@@ -2396,22 +2742,22 @@
       <w:pPr>
         <w:pStyle w:val="Titre1"/>
       </w:pPr>
-      <w:bookmarkStart w:id="1" w:name="_Toc57621514"/>
+      <w:bookmarkStart w:id="5" w:name="_Toc57874019"/>
       <w:r>
         <w:lastRenderedPageBreak/>
         <w:t>Conclusion</w:t>
       </w:r>
-      <w:bookmarkEnd w:id="1"/>
+      <w:bookmarkEnd w:id="5"/>
     </w:p>
     <w:p>
       <w:pPr>
         <w:pStyle w:val="Titre2"/>
       </w:pPr>
-      <w:bookmarkStart w:id="2" w:name="_Toc57621515"/>
+      <w:bookmarkStart w:id="6" w:name="_Toc57874020"/>
       <w:r>
         <w:t>Difficultés rencontrées</w:t>
       </w:r>
-      <w:bookmarkEnd w:id="2"/>
+      <w:bookmarkEnd w:id="6"/>
       <w:r>
         <w:t xml:space="preserve"> </w:t>
       </w:r>
@@ -2432,11 +2778,11 @@
       <w:pPr>
         <w:pStyle w:val="Titre2"/>
       </w:pPr>
-      <w:bookmarkStart w:id="3" w:name="_Toc57621516"/>
+      <w:bookmarkStart w:id="7" w:name="_Toc57874021"/>
       <w:r>
         <w:t>Compétences acquises</w:t>
       </w:r>
-      <w:bookmarkEnd w:id="3"/>
+      <w:bookmarkEnd w:id="7"/>
     </w:p>
     <w:p>
       <w:pPr>
@@ -2454,11 +2800,11 @@
       <w:pPr>
         <w:pStyle w:val="Titre2"/>
       </w:pPr>
-      <w:bookmarkStart w:id="4" w:name="_Toc57621517"/>
+      <w:bookmarkStart w:id="8" w:name="_Toc57874022"/>
       <w:r>
         <w:t>Résultats obtenus</w:t>
       </w:r>
-      <w:bookmarkEnd w:id="4"/>
+      <w:bookmarkEnd w:id="8"/>
     </w:p>
     <w:p>
       <w:r>
@@ -2471,13 +2817,13 @@
       <w:pPr>
         <w:pStyle w:val="Titre1"/>
       </w:pPr>
-      <w:bookmarkStart w:id="5" w:name="_Annexe"/>
-      <w:bookmarkStart w:id="6" w:name="_Toc57621518"/>
-      <w:bookmarkEnd w:id="5"/>
+      <w:bookmarkStart w:id="9" w:name="_Annexe"/>
+      <w:bookmarkStart w:id="10" w:name="_Toc57874023"/>
+      <w:bookmarkEnd w:id="9"/>
       <w:r>
         <w:t>Annexe</w:t>
       </w:r>
-      <w:bookmarkEnd w:id="6"/>
+      <w:bookmarkEnd w:id="10"/>
     </w:p>
     <w:p>
       <w:pPr>
@@ -2488,8 +2834,13 @@
         </w:numPr>
       </w:pPr>
       <w:r>
-        <w:t>Enoncé du challenge</w:t>
-      </w:r>
+        <w:t xml:space="preserve">Enoncé du </w:t>
+      </w:r>
+      <w:proofErr w:type="gramStart"/>
+      <w:r>
+        <w:t>challenge</w:t>
+      </w:r>
+      <w:proofErr w:type="gramEnd"/>
     </w:p>
     <w:p>
       <w:pPr>

</xml_diff>